<commit_message>
Some minor changes in documentation files
</commit_message>
<xml_diff>
--- a/project/database/DAL.docx
+++ b/project/database/DAL.docx
@@ -22,7 +22,13 @@
         <w:rPr>
           <w:lang w:val="en-US"/>
         </w:rPr>
-        <w:t>Insert new user</w:t>
+        <w:t>Add</w:t>
+      </w:r>
+      <w:r>
+        <w:rPr>
+          <w:lang w:val="en-US"/>
+        </w:rPr>
+        <w:t xml:space="preserve"> new user</w:t>
       </w:r>
     </w:p>
     <w:p>
@@ -33,11 +39,13 @@
           <w:numId w:val="1"/>
         </w:numPr>
         <w:rPr>
-          <w:lang w:val="en-US"/>
-        </w:rPr>
-      </w:pPr>
-      <w:r>
-        <w:rPr>
+          <w:color w:val="A6A6A6" w:themeColor="background1" w:themeShade="A6"/>
+          <w:lang w:val="en-US"/>
+        </w:rPr>
+      </w:pPr>
+      <w:r>
+        <w:rPr>
+          <w:color w:val="A6A6A6" w:themeColor="background1" w:themeShade="A6"/>
           <w:lang w:val="en-US"/>
         </w:rPr>
         <w:t>Verify a user</w:t>
@@ -59,9 +67,6 @@
         <w:t>password</w:t>
       </w:r>
       <w:proofErr w:type="spellEnd"/>
-      <w:r>
-        <w:t xml:space="preserve"> – BLL?</w:t>
-      </w:r>
     </w:p>
     <w:p>
       <w:pPr>
@@ -70,17 +75,29 @@
           <w:ilvl w:val="0"/>
           <w:numId w:val="1"/>
         </w:numPr>
+        <w:rPr>
+          <w:color w:val="A6A6A6" w:themeColor="background1" w:themeShade="A6"/>
+        </w:rPr>
       </w:pPr>
       <w:proofErr w:type="spellStart"/>
       <w:r>
+        <w:rPr>
+          <w:color w:val="A6A6A6" w:themeColor="background1" w:themeShade="A6"/>
+        </w:rPr>
         <w:t>Get</w:t>
       </w:r>
       <w:proofErr w:type="spellEnd"/>
       <w:r>
+        <w:rPr>
+          <w:color w:val="A6A6A6" w:themeColor="background1" w:themeShade="A6"/>
+        </w:rPr>
         <w:t xml:space="preserve"> all </w:t>
       </w:r>
       <w:proofErr w:type="spellStart"/>
       <w:r>
+        <w:rPr>
+          <w:color w:val="A6A6A6" w:themeColor="background1" w:themeShade="A6"/>
+        </w:rPr>
         <w:t>users</w:t>
       </w:r>
       <w:proofErr w:type="spellEnd"/>
@@ -156,7 +173,19 @@
         <w:rPr>
           <w:lang w:val="en-US"/>
         </w:rPr>
-        <w:t>[requires user logged in]</w:t>
+        <w:t xml:space="preserve">[requires </w:t>
+      </w:r>
+      <w:r>
+        <w:rPr>
+          <w:lang w:val="en-US"/>
+        </w:rPr>
+        <w:t>login</w:t>
+      </w:r>
+      <w:r>
+        <w:rPr>
+          <w:lang w:val="en-US"/>
+        </w:rPr>
+        <w:t>]</w:t>
       </w:r>
     </w:p>
     <w:p>
@@ -167,11 +196,13 @@
           <w:numId w:val="1"/>
         </w:numPr>
         <w:rPr>
-          <w:lang w:val="en-US"/>
-        </w:rPr>
-      </w:pPr>
-      <w:r>
-        <w:rPr>
+          <w:color w:val="A6A6A6" w:themeColor="background1" w:themeShade="A6"/>
+          <w:lang w:val="en-US"/>
+        </w:rPr>
+      </w:pPr>
+      <w:r>
+        <w:rPr>
+          <w:color w:val="A6A6A6" w:themeColor="background1" w:themeShade="A6"/>
           <w:lang w:val="en-US"/>
         </w:rPr>
         <w:t>Update story (set new name)</w:t>
@@ -212,7 +243,13 @@
         <w:rPr>
           <w:lang w:val="en-US"/>
         </w:rPr>
-        <w:t>Get cycles for a specified story</w:t>
+        <w:t>Get cycles for a specific</w:t>
+      </w:r>
+      <w:r>
+        <w:rPr>
+          <w:lang w:val="en-US"/>
+        </w:rPr>
+        <w:t xml:space="preserve"> story</w:t>
       </w:r>
     </w:p>
     <w:p>
@@ -232,25 +269,31 @@
         </w:rPr>
         <w:t>Add cycle for a story</w:t>
       </w:r>
-    </w:p>
-    <w:p>
-      <w:pPr>
-        <w:pStyle w:val="ListParagraph"/>
-        <w:numPr>
-          <w:ilvl w:val="0"/>
-          <w:numId w:val="1"/>
-        </w:numPr>
-        <w:rPr>
-          <w:lang w:val="en-US"/>
-        </w:rPr>
-      </w:pPr>
+      <w:r>
+        <w:rPr>
+          <w:lang w:val="en-US"/>
+        </w:rPr>
+        <w:t xml:space="preserve"> </w:t>
+      </w:r>
+      <w:r>
+        <w:rPr>
+          <w:lang w:val="en-US"/>
+        </w:rPr>
+        <w:t xml:space="preserve">[requires </w:t>
+      </w:r>
+      <w:r>
+        <w:rPr>
+          <w:lang w:val="en-US"/>
+        </w:rPr>
+        <w:t>login</w:t>
+      </w:r>
       <w:bookmarkStart w:id="0" w:name="_GoBack"/>
       <w:bookmarkEnd w:id="0"/>
       <w:r>
         <w:rPr>
           <w:lang w:val="en-US"/>
         </w:rPr>
-        <w:t>[requires user logged in]</w:t>
+        <w:t>]</w:t>
       </w:r>
     </w:p>
     <w:sectPr>

</xml_diff>